<commit_message>
Fixed Yield Inversion Derivation
</commit_message>
<xml_diff>
--- a/Natural Frequency.docx
+++ b/Natural Frequency.docx
@@ -1,6 +1,6 @@
 
 <file path=word/document.xml><?xml version="1.0" encoding="utf-8"?>
-<w:document xmlns:wpc="http://schemas.microsoft.com/office/word/2010/wordprocessingCanvas" xmlns:cx="http://schemas.microsoft.com/office/drawing/2014/chartex" xmlns:mc="http://schemas.openxmlformats.org/markup-compatibility/2006" xmlns:o="urn:schemas-microsoft-com:office:office" xmlns:r="http://schemas.openxmlformats.org/officeDocument/2006/relationships" xmlns:m="http://schemas.openxmlformats.org/officeDocument/2006/math" xmlns:v="urn:schemas-microsoft-com:vml" xmlns:wp14="http://schemas.microsoft.com/office/word/2010/wordprocessingDrawing" xmlns:wp="http://schemas.openxmlformats.org/drawingml/2006/wordprocessingDrawing" xmlns:w10="urn:schemas-microsoft-com:office:word" xmlns:w="http://schemas.openxmlformats.org/wordprocessingml/2006/main" xmlns:w14="http://schemas.microsoft.com/office/word/2010/wordml" xmlns:w15="http://schemas.microsoft.com/office/word/2012/wordml" xmlns:w16se="http://schemas.microsoft.com/office/word/2015/wordml/symex" xmlns:wpg="http://schemas.microsoft.com/office/word/2010/wordprocessingGroup" xmlns:wpi="http://schemas.microsoft.com/office/word/2010/wordprocessingInk" xmlns:wne="http://schemas.microsoft.com/office/word/2006/wordml" xmlns:wps="http://schemas.microsoft.com/office/word/2010/wordprocessingShape" mc:Ignorable="w14 w15 w16se wp14">
+<w:document xmlns:wpc="http://schemas.microsoft.com/office/word/2010/wordprocessingCanvas" xmlns:cx="http://schemas.microsoft.com/office/drawing/2014/chartex" xmlns:cx1="http://schemas.microsoft.com/office/drawing/2015/9/8/chartex" xmlns:cx2="http://schemas.microsoft.com/office/drawing/2015/10/21/chartex" xmlns:cx3="http://schemas.microsoft.com/office/drawing/2016/5/9/chartex" xmlns:cx4="http://schemas.microsoft.com/office/drawing/2016/5/10/chartex" xmlns:cx5="http://schemas.microsoft.com/office/drawing/2016/5/11/chartex" xmlns:cx6="http://schemas.microsoft.com/office/drawing/2016/5/12/chartex" xmlns:cx7="http://schemas.microsoft.com/office/drawing/2016/5/13/chartex" xmlns:cx8="http://schemas.microsoft.com/office/drawing/2016/5/14/chartex" xmlns:mc="http://schemas.openxmlformats.org/markup-compatibility/2006" xmlns:aink="http://schemas.microsoft.com/office/drawing/2016/ink" xmlns:am3d="http://schemas.microsoft.com/office/drawing/2017/model3d" xmlns:o="urn:schemas-microsoft-com:office:office" xmlns:r="http://schemas.openxmlformats.org/officeDocument/2006/relationships" xmlns:m="http://schemas.openxmlformats.org/officeDocument/2006/math" xmlns:v="urn:schemas-microsoft-com:vml" xmlns:wp14="http://schemas.microsoft.com/office/word/2010/wordprocessingDrawing" xmlns:wp="http://schemas.openxmlformats.org/drawingml/2006/wordprocessingDrawing" xmlns:w10="urn:schemas-microsoft-com:office:word" xmlns:w="http://schemas.openxmlformats.org/wordprocessingml/2006/main" xmlns:w14="http://schemas.microsoft.com/office/word/2010/wordml" xmlns:w15="http://schemas.microsoft.com/office/word/2012/wordml" xmlns:w16cex="http://schemas.microsoft.com/office/word/2018/wordml/cex" xmlns:w16cid="http://schemas.microsoft.com/office/word/2016/wordml/cid" xmlns:w16="http://schemas.microsoft.com/office/word/2018/wordml" xmlns:w16sdtdh="http://schemas.microsoft.com/office/word/2020/wordml/sdtdatahash" xmlns:w16se="http://schemas.microsoft.com/office/word/2015/wordml/symex" xmlns:wpg="http://schemas.microsoft.com/office/word/2010/wordprocessingGroup" xmlns:wpi="http://schemas.microsoft.com/office/word/2010/wordprocessingInk" xmlns:wne="http://schemas.microsoft.com/office/word/2006/wordml" xmlns:wps="http://schemas.microsoft.com/office/word/2010/wordprocessingShape" mc:Ignorable="w14 w15 w16se w16cid w16 w16cex w16sdtdh wp14">
   <w:body>
     <w:p>
       <w:pPr>
@@ -12,15 +12,7 @@
     </w:p>
     <w:p>
       <w:r>
-        <w:t xml:space="preserve">The natural frequency is observed when the system is left at any point and the oscillations due to the spring force is observed. (When P(t) is not actively oscillating the system) Thus, the load should be taken as zero, while the system is oscillating with this frequency. Then </w:t>
-      </w:r>
-      <w:proofErr w:type="gramStart"/>
-      <w:r>
-        <w:t>any  frequency</w:t>
-      </w:r>
-      <w:proofErr w:type="gramEnd"/>
-      <w:r>
-        <w:t xml:space="preserve"> that solves the governing equation are the natural frequencies of the system.</w:t>
+        <w:t>The natural frequency is observed when the system is left at any point and the oscillations due to the spring force is observed. (When P(t) is not actively oscillating the system) Thus, the load should be taken as zero, while the system is oscillating with this frequency. Then any  frequency that solves the governing equation are the natural frequencies of the system.</w:t>
       </w:r>
     </w:p>
     <w:p>
@@ -3018,15 +3010,7 @@
         </m:r>
       </m:oMath>
       <w:r>
-        <w:t>. Using this bou</w:t>
-      </w:r>
-      <w:proofErr w:type="spellStart"/>
-      <w:r>
-        <w:t>ndary</w:t>
-      </w:r>
-      <w:proofErr w:type="spellEnd"/>
-      <w:r>
-        <w:t xml:space="preserve"> condition Equation 11 can be followed to find </w:t>
+        <w:t xml:space="preserve">. Using this boundary condition Equation 11 can be followed to find </w:t>
       </w:r>
       <m:oMath>
         <m:r>
@@ -4591,8 +4575,6 @@
           </m:d>
         </m:oMath>
       </m:oMathPara>
-      <w:bookmarkStart w:id="0" w:name="_GoBack"/>
-      <w:bookmarkEnd w:id="0"/>
     </w:p>
     <w:p>
       <m:oMathPara>
@@ -4783,7 +4765,7 @@
 </file>
 
 <file path=word/styles.xml><?xml version="1.0" encoding="utf-8"?>
-<w:styles xmlns:mc="http://schemas.openxmlformats.org/markup-compatibility/2006" xmlns:r="http://schemas.openxmlformats.org/officeDocument/2006/relationships" xmlns:w="http://schemas.openxmlformats.org/wordprocessingml/2006/main" xmlns:w14="http://schemas.microsoft.com/office/word/2010/wordml" xmlns:w15="http://schemas.microsoft.com/office/word/2012/wordml" xmlns:w16se="http://schemas.microsoft.com/office/word/2015/wordml/symex" mc:Ignorable="w14 w15 w16se">
+<w:styles xmlns:mc="http://schemas.openxmlformats.org/markup-compatibility/2006" xmlns:r="http://schemas.openxmlformats.org/officeDocument/2006/relationships" xmlns:w="http://schemas.openxmlformats.org/wordprocessingml/2006/main" xmlns:w14="http://schemas.microsoft.com/office/word/2010/wordml" xmlns:w15="http://schemas.microsoft.com/office/word/2012/wordml" xmlns:w16cex="http://schemas.microsoft.com/office/word/2018/wordml/cex" xmlns:w16cid="http://schemas.microsoft.com/office/word/2016/wordml/cid" xmlns:w16="http://schemas.microsoft.com/office/word/2018/wordml" xmlns:w16sdtdh="http://schemas.microsoft.com/office/word/2020/wordml/sdtdatahash" xmlns:w16se="http://schemas.microsoft.com/office/word/2015/wordml/symex" mc:Ignorable="w14 w15 w16se w16cid w16 w16cex w16sdtdh">
   <w:docDefaults>
     <w:rPrDefault>
       <w:rPr>
@@ -4799,7 +4781,7 @@
       </w:pPr>
     </w:pPrDefault>
   </w:docDefaults>
-  <w:latentStyles w:defLockedState="0" w:defUIPriority="99" w:defSemiHidden="0" w:defUnhideWhenUsed="0" w:defQFormat="0" w:count="371">
+  <w:latentStyles w:defLockedState="0" w:defUIPriority="99" w:defSemiHidden="0" w:defUnhideWhenUsed="0" w:defQFormat="0" w:count="376">
     <w:lsdException w:name="Normal" w:uiPriority="0" w:qFormat="1"/>
     <w:lsdException w:name="heading 1" w:uiPriority="9" w:qFormat="1"/>
     <w:lsdException w:name="heading 2" w:semiHidden="1" w:uiPriority="9" w:unhideWhenUsed="1" w:qFormat="1"/>
@@ -4905,7 +4887,6 @@
     <w:lsdException w:name="HTML Sample" w:semiHidden="1" w:unhideWhenUsed="1"/>
     <w:lsdException w:name="HTML Typewriter" w:semiHidden="1" w:unhideWhenUsed="1"/>
     <w:lsdException w:name="HTML Variable" w:semiHidden="1" w:unhideWhenUsed="1"/>
-    <w:lsdException w:name="Normal Table" w:semiHidden="1" w:unhideWhenUsed="1"/>
     <w:lsdException w:name="annotation subject" w:semiHidden="1" w:unhideWhenUsed="1"/>
     <w:lsdException w:name="No List" w:semiHidden="1" w:unhideWhenUsed="1"/>
     <w:lsdException w:name="Outline List 1" w:semiHidden="1" w:unhideWhenUsed="1"/>
@@ -4948,11 +4929,8 @@
     <w:lsdException w:name="Table Contemporary" w:semiHidden="1" w:unhideWhenUsed="1"/>
     <w:lsdException w:name="Table Elegant" w:semiHidden="1" w:unhideWhenUsed="1"/>
     <w:lsdException w:name="Table Professional" w:semiHidden="1" w:unhideWhenUsed="1"/>
-    <w:lsdException w:name="Table Subtle 1" w:semiHidden="1" w:unhideWhenUsed="1"/>
     <w:lsdException w:name="Table Subtle 2" w:semiHidden="1" w:unhideWhenUsed="1"/>
     <w:lsdException w:name="Table Web 1" w:semiHidden="1" w:unhideWhenUsed="1"/>
-    <w:lsdException w:name="Table Web 2" w:semiHidden="1" w:unhideWhenUsed="1"/>
-    <w:lsdException w:name="Table Web 3" w:semiHidden="1" w:unhideWhenUsed="1"/>
     <w:lsdException w:name="Balloon Text" w:semiHidden="1" w:unhideWhenUsed="1"/>
     <w:lsdException w:name="Table Grid" w:uiPriority="39"/>
     <w:lsdException w:name="Table Theme" w:semiHidden="1" w:unhideWhenUsed="1"/>
@@ -5171,6 +5149,11 @@
     <w:lsdException w:name="List Table 5 Dark Accent 6" w:uiPriority="50"/>
     <w:lsdException w:name="List Table 6 Colorful Accent 6" w:uiPriority="51"/>
     <w:lsdException w:name="List Table 7 Colorful Accent 6" w:uiPriority="52"/>
+    <w:lsdException w:name="Mention" w:semiHidden="1" w:unhideWhenUsed="1"/>
+    <w:lsdException w:name="Smart Hyperlink" w:semiHidden="1" w:unhideWhenUsed="1"/>
+    <w:lsdException w:name="Hashtag" w:semiHidden="1" w:unhideWhenUsed="1"/>
+    <w:lsdException w:name="Unresolved Mention" w:semiHidden="1" w:unhideWhenUsed="1"/>
+    <w:lsdException w:name="Smart Link" w:semiHidden="1" w:unhideWhenUsed="1"/>
   </w:latentStyles>
   <w:style w:type="paragraph" w:default="1" w:styleId="Normal">
     <w:name w:val="Normal"/>

</xml_diff>